<commit_message>
Esqueletos de las clases creadas
</commit_message>
<xml_diff>
--- a/etc/EDITABLES/ContratoVetTrack.docx
+++ b/etc/EDITABLES/ContratoVetTrack.docx
@@ -3,83 +3,497 @@
 <w:document xmlns:wpc="http://schemas.microsoft.com/office/word/2010/wordprocessingCanvas" xmlns:cx="http://schemas.microsoft.com/office/drawing/2014/chartex" xmlns:cx1="http://schemas.microsoft.com/office/drawing/2015/9/8/chartex" xmlns:cx2="http://schemas.microsoft.com/office/drawing/2015/10/21/chartex" xmlns:cx3="http://schemas.microsoft.com/office/drawing/2016/5/9/chartex" xmlns:cx4="http://schemas.microsoft.com/office/drawing/2016/5/10/chartex" xmlns:cx5="http://schemas.microsoft.com/office/drawing/2016/5/11/chartex" xmlns:cx6="http://schemas.microsoft.com/office/drawing/2016/5/12/chartex" xmlns:cx7="http://schemas.microsoft.com/office/drawing/2016/5/13/chartex" xmlns:cx8="http://schemas.microsoft.com/office/drawing/2016/5/14/chartex" xmlns:mc="http://schemas.openxmlformats.org/markup-compatibility/2006" xmlns:aink="http://schemas.microsoft.com/office/drawing/2016/ink" xmlns:am3d="http://schemas.microsoft.com/office/drawing/2017/model3d" xmlns:o="urn:schemas-microsoft-com:office:office" xmlns:oel="http://schemas.microsoft.com/office/2019/extlst" xmlns:r="http://schemas.openxmlformats.org/officeDocument/2006/relationships" xmlns:m="http://schemas.openxmlformats.org/officeDocument/2006/math" xmlns:v="urn:schemas-microsoft-com:vml" xmlns:wp14="http://schemas.microsoft.com/office/word/2010/wordprocessingDrawing" xmlns:wp="http://schemas.openxmlformats.org/drawingml/2006/wordprocessingDrawing" xmlns:w10="urn:schemas-microsoft-com:office:word" xmlns:w="http://schemas.openxmlformats.org/wordprocessingml/2006/main" xmlns:w14="http://schemas.microsoft.com/office/word/2010/wordml" xmlns:w15="http://schemas.microsoft.com/office/word/2012/wordml" xmlns:w16cex="http://schemas.microsoft.com/office/word/2018/wordml/cex" xmlns:w16cid="http://schemas.microsoft.com/office/word/2016/wordml/cid" xmlns:w16="http://schemas.microsoft.com/office/word/2018/wordml" xmlns:w16sdtdh="http://schemas.microsoft.com/office/word/2020/wordml/sdtdatahash" xmlns:w16se="http://schemas.microsoft.com/office/word/2015/wordml/symex" xmlns:wpg="http://schemas.microsoft.com/office/word/2010/wordprocessingGroup" xmlns:wpi="http://schemas.microsoft.com/office/word/2010/wordprocessingInk" xmlns:wne="http://schemas.microsoft.com/office/word/2006/wordml" xmlns:wps="http://schemas.microsoft.com/office/word/2010/wordprocessingShape" mc:Ignorable="w14 w15 w16se w16cid w16 w16cex w16sdtdh wp14">
   <w:body>
     <w:p>
-      <w:r>
-        <w:drawing>
-          <wp:inline distT="0" distB="0" distL="0" distR="0" wp14:anchorId="34F4325C" wp14:editId="3EE4612C">
-            <wp:extent cx="5400040" cy="2741930"/>
-            <wp:effectExtent l="0" t="0" r="0" b="1270"/>
-            <wp:docPr id="371934879" name="Imagen 1" descr="Interfaz de usuario gráfica, Aplicación, Tabla&#10;&#10;Descripción generada automáticamente"/>
-            <wp:cNvGraphicFramePr>
-              <a:graphicFrameLocks xmlns:a="http://schemas.openxmlformats.org/drawingml/2006/main" noChangeAspect="1"/>
-            </wp:cNvGraphicFramePr>
-            <a:graphic xmlns:a="http://schemas.openxmlformats.org/drawingml/2006/main">
-              <a:graphicData uri="http://schemas.openxmlformats.org/drawingml/2006/picture">
-                <pic:pic xmlns:pic="http://schemas.openxmlformats.org/drawingml/2006/picture">
-                  <pic:nvPicPr>
-                    <pic:cNvPr id="371934879" name="Imagen 1" descr="Interfaz de usuario gráfica, Aplicación, Tabla&#10;&#10;Descripción generada automáticamente"/>
-                    <pic:cNvPicPr/>
-                  </pic:nvPicPr>
-                  <pic:blipFill>
-                    <a:blip r:embed="rId4"/>
-                    <a:stretch>
-                      <a:fillRect/>
-                    </a:stretch>
-                  </pic:blipFill>
-                  <pic:spPr>
-                    <a:xfrm>
-                      <a:off x="0" y="0"/>
-                      <a:ext cx="5400040" cy="2741930"/>
-                    </a:xfrm>
-                    <a:prstGeom prst="rect">
-                      <a:avLst/>
-                    </a:prstGeom>
-                  </pic:spPr>
-                </pic:pic>
-              </a:graphicData>
-            </a:graphic>
-          </wp:inline>
-        </w:drawing>
-      </w:r>
-    </w:p>
-    <w:p/>
-    <w:p>
-      <w:r>
-        <w:t>Contrato: Registrar cita</w:t>
-      </w:r>
-    </w:p>
-    <w:p>
-      <w:r>
-        <w:t xml:space="preserve">Operación: </w:t>
+      <w:pPr>
+        <w:rPr>
+          <w:rFonts w:ascii="Aparajita" w:hAnsi="Aparajita"/>
+          <w:b/>
+          <w:smallCaps/>
+          <w:sz w:val="32"/>
+        </w:rPr>
+      </w:pPr>
+      <w:r>
+        <w:rPr>
+          <w:rFonts w:ascii="Aparajita" w:hAnsi="Aparajita"/>
+          <w:b/>
+          <w:smallCaps/>
+          <w:sz w:val="32"/>
+        </w:rPr>
+        <w:t xml:space="preserve">Contrato: </w:t>
+      </w:r>
+      <w:r>
+        <w:rPr>
+          <w:rFonts w:ascii="Aparajita" w:hAnsi="Aparajita"/>
+          <w:b/>
+          <w:smallCaps/>
+          <w:sz w:val="32"/>
+        </w:rPr>
+        <w:t>Crear venta</w:t>
+      </w:r>
+    </w:p>
+    <w:p>
+      <w:r>
+        <w:rPr>
+          <w:b/>
+          <w:bCs/>
+          <w:sz w:val="24"/>
+          <w:szCs w:val="24"/>
+        </w:rPr>
+        <w:t>Operación</w:t>
+      </w:r>
+      <w:r>
+        <w:t xml:space="preserve">: </w:t>
       </w:r>
       <w:proofErr w:type="spellStart"/>
       <w:proofErr w:type="gramStart"/>
       <w:r>
+        <w:t>crearVenta</w:t>
+      </w:r>
+      <w:proofErr w:type="spellEnd"/>
+      <w:r>
+        <w:t>(</w:t>
+      </w:r>
+      <w:proofErr w:type="gramEnd"/>
+      <w:r>
+        <w:t>fecha, hora</w:t>
+      </w:r>
+      <w:r>
+        <w:t xml:space="preserve">, </w:t>
+      </w:r>
+      <w:proofErr w:type="spellStart"/>
+      <w:r>
+        <w:t>IDCliente</w:t>
+      </w:r>
+      <w:proofErr w:type="spellEnd"/>
+      <w:r>
+        <w:t>)</w:t>
+      </w:r>
+    </w:p>
+    <w:p>
+      <w:r>
+        <w:rPr>
+          <w:b/>
+          <w:bCs/>
+          <w:sz w:val="24"/>
+          <w:szCs w:val="24"/>
+        </w:rPr>
+        <w:t>Referencias cruzadas</w:t>
+      </w:r>
+      <w:r>
+        <w:t xml:space="preserve">: Caso de Uso: </w:t>
+      </w:r>
+      <w:r>
+        <w:t>Crear Venta</w:t>
+      </w:r>
+    </w:p>
+    <w:p>
+      <w:r>
+        <w:rPr>
+          <w:b/>
+          <w:bCs/>
+          <w:sz w:val="24"/>
+          <w:szCs w:val="24"/>
+        </w:rPr>
+        <w:t>Responsabilidades</w:t>
+      </w:r>
+      <w:r>
+        <w:rPr>
+          <w:b/>
+          <w:bCs/>
+          <w:sz w:val="24"/>
+          <w:szCs w:val="24"/>
+        </w:rPr>
+        <w:t>:</w:t>
+      </w:r>
+      <w:r>
+        <w:t xml:space="preserve"> Crear venta de artículos para un cliente. La venta debe tener un número de venta y debe estar asociada a un cliente para que se pueda ver reflejado en su historial de compras.</w:t>
+      </w:r>
+    </w:p>
+    <w:p>
+      <w:pPr>
+        <w:rPr>
+          <w:b/>
+          <w:bCs/>
+          <w:sz w:val="24"/>
+          <w:szCs w:val="24"/>
+        </w:rPr>
+      </w:pPr>
+      <w:r>
+        <w:rPr>
+          <w:b/>
+          <w:bCs/>
+          <w:sz w:val="24"/>
+          <w:szCs w:val="24"/>
+        </w:rPr>
+        <w:t xml:space="preserve">Precondiciones: </w:t>
+      </w:r>
+    </w:p>
+    <w:p>
+      <w:pPr>
+        <w:pStyle w:val="Prrafodelista"/>
+        <w:numPr>
+          <w:ilvl w:val="0"/>
+          <w:numId w:val="1"/>
+        </w:numPr>
+      </w:pPr>
+      <w:r>
+        <w:t>Haber iniciado sesión como administrador</w:t>
+      </w:r>
+    </w:p>
+    <w:p>
+      <w:pPr>
+        <w:pStyle w:val="Prrafodelista"/>
+        <w:numPr>
+          <w:ilvl w:val="0"/>
+          <w:numId w:val="1"/>
+        </w:numPr>
+      </w:pPr>
+      <w:r>
+        <w:t>Los artículos que se vayan a usar en la venta deben existir y tener stock</w:t>
+      </w:r>
+    </w:p>
+    <w:p>
+      <w:pPr>
+        <w:pStyle w:val="Prrafodelista"/>
+        <w:numPr>
+          <w:ilvl w:val="0"/>
+          <w:numId w:val="1"/>
+        </w:numPr>
+      </w:pPr>
+      <w:r>
+        <w:t xml:space="preserve">Los parámetros de entrada (fecha, hora e </w:t>
+      </w:r>
+      <w:proofErr w:type="spellStart"/>
+      <w:r>
+        <w:t>IDCliente</w:t>
+      </w:r>
+      <w:proofErr w:type="spellEnd"/>
+      <w:r>
+        <w:t>) sean válidos y cumplan con los formatos especificados.</w:t>
+      </w:r>
+    </w:p>
+    <w:p>
+      <w:pPr>
+        <w:pStyle w:val="Prrafodelista"/>
+        <w:numPr>
+          <w:ilvl w:val="0"/>
+          <w:numId w:val="1"/>
+        </w:numPr>
+      </w:pPr>
+      <w:r>
+        <w:t>El ID de cliente al que se asocia debe existir</w:t>
+      </w:r>
+    </w:p>
+    <w:p>
+      <w:r>
+        <w:rPr>
+          <w:b/>
+          <w:bCs/>
+          <w:sz w:val="24"/>
+          <w:szCs w:val="24"/>
+        </w:rPr>
+        <w:t>Postcondiciones</w:t>
+      </w:r>
+      <w:r>
+        <w:rPr>
+          <w:b/>
+          <w:bCs/>
+          <w:sz w:val="24"/>
+          <w:szCs w:val="24"/>
+        </w:rPr>
+        <w:t>:</w:t>
+      </w:r>
+    </w:p>
+    <w:p>
+      <w:pPr>
+        <w:pStyle w:val="Prrafodelista"/>
+        <w:numPr>
+          <w:ilvl w:val="0"/>
+          <w:numId w:val="2"/>
+        </w:numPr>
+      </w:pPr>
+      <w:r>
+        <w:t>Se ha reducido el stock del producto</w:t>
+      </w:r>
+    </w:p>
+    <w:p>
+      <w:pPr>
+        <w:pStyle w:val="Prrafodelista"/>
+        <w:numPr>
+          <w:ilvl w:val="0"/>
+          <w:numId w:val="2"/>
+        </w:numPr>
+        <w:pBdr>
+          <w:bottom w:val="single" w:sz="6" w:space="1" w:color="auto"/>
+        </w:pBdr>
+      </w:pPr>
+      <w:r>
+        <w:t>Se ha añadido la venta a la base de datos</w:t>
+      </w:r>
+    </w:p>
+    <w:p>
+      <w:pPr>
+        <w:pBdr>
+          <w:bottom w:val="single" w:sz="6" w:space="1" w:color="auto"/>
+        </w:pBdr>
+        <w:ind w:left="360"/>
+      </w:pPr>
+    </w:p>
+    <w:p>
+      <w:pPr>
+        <w:rPr>
+          <w:rFonts w:ascii="Aparajita" w:hAnsi="Aparajita"/>
+          <w:b/>
+          <w:smallCaps/>
+          <w:sz w:val="32"/>
+        </w:rPr>
+      </w:pPr>
+    </w:p>
+    <w:p>
+      <w:pPr>
+        <w:rPr>
+          <w:rFonts w:ascii="Aparajita" w:hAnsi="Aparajita"/>
+          <w:b/>
+          <w:smallCaps/>
+          <w:sz w:val="32"/>
+        </w:rPr>
+      </w:pPr>
+      <w:r>
+        <w:rPr>
+          <w:rFonts w:ascii="Aparajita" w:hAnsi="Aparajita"/>
+          <w:b/>
+          <w:smallCaps/>
+          <w:sz w:val="32"/>
+        </w:rPr>
+        <w:t>Contrato:</w:t>
+      </w:r>
+      <w:r>
+        <w:rPr>
+          <w:rFonts w:ascii="Aparajita" w:hAnsi="Aparajita"/>
+          <w:b/>
+          <w:smallCaps/>
+          <w:sz w:val="32"/>
+        </w:rPr>
+        <w:t xml:space="preserve"> Registrar Cita</w:t>
+      </w:r>
+    </w:p>
+    <w:p>
+      <w:r>
+        <w:rPr>
+          <w:b/>
+          <w:bCs/>
+          <w:sz w:val="24"/>
+          <w:szCs w:val="24"/>
+        </w:rPr>
+        <w:t>Operación</w:t>
+      </w:r>
+      <w:r>
+        <w:t xml:space="preserve">: </w:t>
+      </w:r>
+      <w:proofErr w:type="spellStart"/>
+      <w:proofErr w:type="gramStart"/>
+      <w:r>
         <w:t>registrarCita</w:t>
       </w:r>
       <w:proofErr w:type="spellEnd"/>
       <w:r>
         <w:t>(</w:t>
       </w:r>
+      <w:proofErr w:type="gramEnd"/>
+      <w:r>
+        <w:t xml:space="preserve">fecha, hora, </w:t>
+      </w:r>
       <w:proofErr w:type="spellStart"/>
+      <w:r>
+        <w:t>IDCliente</w:t>
+      </w:r>
+      <w:proofErr w:type="spellEnd"/>
+      <w:r>
+        <w:t>)</w:t>
+      </w:r>
+    </w:p>
+    <w:p>
+      <w:r>
+        <w:rPr>
+          <w:b/>
+          <w:bCs/>
+          <w:sz w:val="24"/>
+          <w:szCs w:val="24"/>
+        </w:rPr>
+        <w:t>Referencias cruzadas</w:t>
+      </w:r>
+      <w:r>
+        <w:t>: Caso de Uso: Registrar cita</w:t>
+      </w:r>
+    </w:p>
+    <w:p>
+      <w:r>
+        <w:rPr>
+          <w:b/>
+          <w:bCs/>
+          <w:sz w:val="24"/>
+          <w:szCs w:val="24"/>
+        </w:rPr>
+        <w:t>Responsabilidades:</w:t>
+      </w:r>
+      <w:r>
+        <w:t xml:space="preserve"> </w:t>
+      </w:r>
+      <w:r>
+        <w:t xml:space="preserve">Registrar una cita (análisis, revisión, cirugía, </w:t>
+      </w:r>
+      <w:proofErr w:type="spellStart"/>
+      <w:proofErr w:type="gramStart"/>
+      <w:r>
+        <w:t>etc</w:t>
+      </w:r>
+      <w:proofErr w:type="spellEnd"/>
+      <w:r>
+        <w:t xml:space="preserve"> )</w:t>
+      </w:r>
       <w:proofErr w:type="gramEnd"/>
       <w:r>
-        <w:t>IDmascota,fecha</w:t>
+        <w:t xml:space="preserve"> en las horas que solicita el cliente, asegurándose de que no coincide con otra previamente establecida.</w:t>
+      </w:r>
+    </w:p>
+    <w:p>
+      <w:pPr>
+        <w:rPr>
+          <w:b/>
+          <w:bCs/>
+          <w:sz w:val="24"/>
+          <w:szCs w:val="24"/>
+        </w:rPr>
+      </w:pPr>
+      <w:r>
+        <w:rPr>
+          <w:b/>
+          <w:bCs/>
+          <w:sz w:val="24"/>
+          <w:szCs w:val="24"/>
+        </w:rPr>
+        <w:t xml:space="preserve">Precondiciones: </w:t>
+      </w:r>
+    </w:p>
+    <w:p>
+      <w:pPr>
+        <w:pStyle w:val="Prrafodelista"/>
+        <w:numPr>
+          <w:ilvl w:val="0"/>
+          <w:numId w:val="1"/>
+        </w:numPr>
+      </w:pPr>
+      <w:r>
+        <w:t xml:space="preserve">Haber iniciado sesión como </w:t>
+      </w:r>
+      <w:r>
+        <w:t>cliente</w:t>
+      </w:r>
+    </w:p>
+    <w:p>
+      <w:pPr>
+        <w:pStyle w:val="Prrafodelista"/>
+        <w:numPr>
+          <w:ilvl w:val="0"/>
+          <w:numId w:val="1"/>
+        </w:numPr>
+      </w:pPr>
+      <w:r>
+        <w:t>L</w:t>
+      </w:r>
+      <w:r>
+        <w:t>a fecha y hora solicitadas no deben coincidir con otra cita</w:t>
+      </w:r>
+    </w:p>
+    <w:p>
+      <w:pPr>
+        <w:pStyle w:val="Prrafodelista"/>
+        <w:numPr>
+          <w:ilvl w:val="0"/>
+          <w:numId w:val="1"/>
+        </w:numPr>
+      </w:pPr>
+      <w:r>
+        <w:t>La hora debe ser en horario laboral</w:t>
+      </w:r>
+    </w:p>
+    <w:p>
+      <w:pPr>
+        <w:pStyle w:val="Prrafodelista"/>
+        <w:numPr>
+          <w:ilvl w:val="0"/>
+          <w:numId w:val="1"/>
+        </w:numPr>
+      </w:pPr>
+      <w:r>
+        <w:t xml:space="preserve">Los parámetros de entrada (fecha, hora e </w:t>
+      </w:r>
+      <w:proofErr w:type="spellStart"/>
+      <w:r>
+        <w:t>IDCliente</w:t>
       </w:r>
       <w:proofErr w:type="spellEnd"/>
       <w:r>
-        <w:t>, hora)</w:t>
-      </w:r>
-    </w:p>
-    <w:p>
-      <w:r>
-        <w:t>Referencias cruzadas: Caso de Uso: Registrar cita</w:t>
-      </w:r>
-    </w:p>
-    <w:p>
-      <w:r>
-        <w:t>Responsabilidades</w:t>
-      </w:r>
-    </w:p>
+        <w:t>) sean válidos y cumplan con los formatos especificados.</w:t>
+      </w:r>
+    </w:p>
+    <w:p>
+      <w:pPr>
+        <w:pStyle w:val="Prrafodelista"/>
+        <w:numPr>
+          <w:ilvl w:val="0"/>
+          <w:numId w:val="1"/>
+        </w:numPr>
+      </w:pPr>
+      <w:r>
+        <w:t>El ID de cliente al que se asocia debe existir</w:t>
+      </w:r>
+    </w:p>
+    <w:p>
+      <w:r>
+        <w:rPr>
+          <w:b/>
+          <w:bCs/>
+          <w:sz w:val="24"/>
+          <w:szCs w:val="24"/>
+        </w:rPr>
+        <w:t>Postcondiciones</w:t>
+      </w:r>
+      <w:r>
+        <w:rPr>
+          <w:b/>
+          <w:bCs/>
+          <w:sz w:val="24"/>
+          <w:szCs w:val="24"/>
+        </w:rPr>
+        <w:t>:</w:t>
+      </w:r>
+    </w:p>
+    <w:p>
+      <w:pPr>
+        <w:pStyle w:val="Prrafodelista"/>
+        <w:numPr>
+          <w:ilvl w:val="0"/>
+          <w:numId w:val="2"/>
+        </w:numPr>
+      </w:pPr>
+      <w:r>
+        <w:t xml:space="preserve">Se ha </w:t>
+      </w:r>
+      <w:r>
+        <w:t>apuntado la cita</w:t>
+      </w:r>
+    </w:p>
+    <w:p>
+      <w:pPr>
+        <w:rPr>
+          <w:rFonts w:ascii="Aparajita" w:hAnsi="Aparajita"/>
+          <w:b/>
+          <w:smallCaps/>
+          <w:sz w:val="32"/>
+        </w:rPr>
+      </w:pPr>
+    </w:p>
+    <w:p/>
     <w:sectPr>
       <w:pgSz w:w="11906" w:h="16838"/>
       <w:pgMar w:top="1417" w:right="1701" w:bottom="1417" w:left="1701" w:header="708" w:footer="708" w:gutter="0"/>
@@ -88,6 +502,243 @@
     </w:sectPr>
   </w:body>
 </w:document>
+</file>
+
+<file path=word/numbering.xml><?xml version="1.0" encoding="utf-8"?>
+<w:numbering xmlns:wpc="http://schemas.microsoft.com/office/word/2010/wordprocessingCanvas" xmlns:cx="http://schemas.microsoft.com/office/drawing/2014/chartex" xmlns:cx1="http://schemas.microsoft.com/office/drawing/2015/9/8/chartex" xmlns:cx2="http://schemas.microsoft.com/office/drawing/2015/10/21/chartex" xmlns:cx3="http://schemas.microsoft.com/office/drawing/2016/5/9/chartex" xmlns:cx4="http://schemas.microsoft.com/office/drawing/2016/5/10/chartex" xmlns:cx5="http://schemas.microsoft.com/office/drawing/2016/5/11/chartex" xmlns:cx6="http://schemas.microsoft.com/office/drawing/2016/5/12/chartex" xmlns:cx7="http://schemas.microsoft.com/office/drawing/2016/5/13/chartex" xmlns:cx8="http://schemas.microsoft.com/office/drawing/2016/5/14/chartex" xmlns:mc="http://schemas.openxmlformats.org/markup-compatibility/2006" xmlns:aink="http://schemas.microsoft.com/office/drawing/2016/ink" xmlns:am3d="http://schemas.microsoft.com/office/drawing/2017/model3d" xmlns:o="urn:schemas-microsoft-com:office:office" xmlns:oel="http://schemas.microsoft.com/office/2019/extlst" xmlns:r="http://schemas.openxmlformats.org/officeDocument/2006/relationships" xmlns:m="http://schemas.openxmlformats.org/officeDocument/2006/math" xmlns:v="urn:schemas-microsoft-com:vml" xmlns:wp14="http://schemas.microsoft.com/office/word/2010/wordprocessingDrawing" xmlns:wp="http://schemas.openxmlformats.org/drawingml/2006/wordprocessingDrawing" xmlns:w10="urn:schemas-microsoft-com:office:word" xmlns:w="http://schemas.openxmlformats.org/wordprocessingml/2006/main" xmlns:w14="http://schemas.microsoft.com/office/word/2010/wordml" xmlns:w15="http://schemas.microsoft.com/office/word/2012/wordml" xmlns:w16cex="http://schemas.microsoft.com/office/word/2018/wordml/cex" xmlns:w16cid="http://schemas.microsoft.com/office/word/2016/wordml/cid" xmlns:w16="http://schemas.microsoft.com/office/word/2018/wordml" xmlns:w16sdtdh="http://schemas.microsoft.com/office/word/2020/wordml/sdtdatahash" xmlns:w16se="http://schemas.microsoft.com/office/word/2015/wordml/symex" xmlns:wpg="http://schemas.microsoft.com/office/word/2010/wordprocessingGroup" xmlns:wpi="http://schemas.microsoft.com/office/word/2010/wordprocessingInk" xmlns:wne="http://schemas.microsoft.com/office/word/2006/wordml" xmlns:wps="http://schemas.microsoft.com/office/word/2010/wordprocessingShape" mc:Ignorable="w14 w15 w16se w16cid w16 w16cex w16sdtdh wp14">
+  <w:abstractNum w:abstractNumId="0" w15:restartNumberingAfterBreak="0">
+    <w:nsid w:val="18616D26"/>
+    <w:multiLevelType w:val="hybridMultilevel"/>
+    <w:tmpl w:val="51E073AE"/>
+    <w:lvl w:ilvl="0" w:tplc="0C0A0001">
+      <w:start w:val="1"/>
+      <w:numFmt w:val="bullet"/>
+      <w:lvlText w:val=""/>
+      <w:lvlJc w:val="left"/>
+      <w:pPr>
+        <w:ind w:left="720" w:hanging="360"/>
+      </w:pPr>
+      <w:rPr>
+        <w:rFonts w:ascii="Symbol" w:hAnsi="Symbol" w:hint="default"/>
+      </w:rPr>
+    </w:lvl>
+    <w:lvl w:ilvl="1" w:tplc="0C0A0003" w:tentative="1">
+      <w:start w:val="1"/>
+      <w:numFmt w:val="bullet"/>
+      <w:lvlText w:val="o"/>
+      <w:lvlJc w:val="left"/>
+      <w:pPr>
+        <w:ind w:left="1440" w:hanging="360"/>
+      </w:pPr>
+      <w:rPr>
+        <w:rFonts w:ascii="Courier New" w:hAnsi="Courier New" w:cs="Courier New" w:hint="default"/>
+      </w:rPr>
+    </w:lvl>
+    <w:lvl w:ilvl="2" w:tplc="0C0A0005" w:tentative="1">
+      <w:start w:val="1"/>
+      <w:numFmt w:val="bullet"/>
+      <w:lvlText w:val=""/>
+      <w:lvlJc w:val="left"/>
+      <w:pPr>
+        <w:ind w:left="2160" w:hanging="360"/>
+      </w:pPr>
+      <w:rPr>
+        <w:rFonts w:ascii="Wingdings" w:hAnsi="Wingdings" w:hint="default"/>
+      </w:rPr>
+    </w:lvl>
+    <w:lvl w:ilvl="3" w:tplc="0C0A0001" w:tentative="1">
+      <w:start w:val="1"/>
+      <w:numFmt w:val="bullet"/>
+      <w:lvlText w:val=""/>
+      <w:lvlJc w:val="left"/>
+      <w:pPr>
+        <w:ind w:left="2880" w:hanging="360"/>
+      </w:pPr>
+      <w:rPr>
+        <w:rFonts w:ascii="Symbol" w:hAnsi="Symbol" w:hint="default"/>
+      </w:rPr>
+    </w:lvl>
+    <w:lvl w:ilvl="4" w:tplc="0C0A0003" w:tentative="1">
+      <w:start w:val="1"/>
+      <w:numFmt w:val="bullet"/>
+      <w:lvlText w:val="o"/>
+      <w:lvlJc w:val="left"/>
+      <w:pPr>
+        <w:ind w:left="3600" w:hanging="360"/>
+      </w:pPr>
+      <w:rPr>
+        <w:rFonts w:ascii="Courier New" w:hAnsi="Courier New" w:cs="Courier New" w:hint="default"/>
+      </w:rPr>
+    </w:lvl>
+    <w:lvl w:ilvl="5" w:tplc="0C0A0005" w:tentative="1">
+      <w:start w:val="1"/>
+      <w:numFmt w:val="bullet"/>
+      <w:lvlText w:val=""/>
+      <w:lvlJc w:val="left"/>
+      <w:pPr>
+        <w:ind w:left="4320" w:hanging="360"/>
+      </w:pPr>
+      <w:rPr>
+        <w:rFonts w:ascii="Wingdings" w:hAnsi="Wingdings" w:hint="default"/>
+      </w:rPr>
+    </w:lvl>
+    <w:lvl w:ilvl="6" w:tplc="0C0A0001" w:tentative="1">
+      <w:start w:val="1"/>
+      <w:numFmt w:val="bullet"/>
+      <w:lvlText w:val=""/>
+      <w:lvlJc w:val="left"/>
+      <w:pPr>
+        <w:ind w:left="5040" w:hanging="360"/>
+      </w:pPr>
+      <w:rPr>
+        <w:rFonts w:ascii="Symbol" w:hAnsi="Symbol" w:hint="default"/>
+      </w:rPr>
+    </w:lvl>
+    <w:lvl w:ilvl="7" w:tplc="0C0A0003" w:tentative="1">
+      <w:start w:val="1"/>
+      <w:numFmt w:val="bullet"/>
+      <w:lvlText w:val="o"/>
+      <w:lvlJc w:val="left"/>
+      <w:pPr>
+        <w:ind w:left="5760" w:hanging="360"/>
+      </w:pPr>
+      <w:rPr>
+        <w:rFonts w:ascii="Courier New" w:hAnsi="Courier New" w:cs="Courier New" w:hint="default"/>
+      </w:rPr>
+    </w:lvl>
+    <w:lvl w:ilvl="8" w:tplc="0C0A0005" w:tentative="1">
+      <w:start w:val="1"/>
+      <w:numFmt w:val="bullet"/>
+      <w:lvlText w:val=""/>
+      <w:lvlJc w:val="left"/>
+      <w:pPr>
+        <w:ind w:left="6480" w:hanging="360"/>
+      </w:pPr>
+      <w:rPr>
+        <w:rFonts w:ascii="Wingdings" w:hAnsi="Wingdings" w:hint="default"/>
+      </w:rPr>
+    </w:lvl>
+  </w:abstractNum>
+  <w:abstractNum w:abstractNumId="1" w15:restartNumberingAfterBreak="0">
+    <w:nsid w:val="2E6B72D6"/>
+    <w:multiLevelType w:val="hybridMultilevel"/>
+    <w:tmpl w:val="AE684A22"/>
+    <w:lvl w:ilvl="0" w:tplc="0C0A0001">
+      <w:start w:val="1"/>
+      <w:numFmt w:val="bullet"/>
+      <w:lvlText w:val=""/>
+      <w:lvlJc w:val="left"/>
+      <w:pPr>
+        <w:ind w:left="720" w:hanging="360"/>
+      </w:pPr>
+      <w:rPr>
+        <w:rFonts w:ascii="Symbol" w:hAnsi="Symbol" w:hint="default"/>
+      </w:rPr>
+    </w:lvl>
+    <w:lvl w:ilvl="1" w:tplc="0C0A0003" w:tentative="1">
+      <w:start w:val="1"/>
+      <w:numFmt w:val="bullet"/>
+      <w:lvlText w:val="o"/>
+      <w:lvlJc w:val="left"/>
+      <w:pPr>
+        <w:ind w:left="1440" w:hanging="360"/>
+      </w:pPr>
+      <w:rPr>
+        <w:rFonts w:ascii="Courier New" w:hAnsi="Courier New" w:cs="Courier New" w:hint="default"/>
+      </w:rPr>
+    </w:lvl>
+    <w:lvl w:ilvl="2" w:tplc="0C0A0005" w:tentative="1">
+      <w:start w:val="1"/>
+      <w:numFmt w:val="bullet"/>
+      <w:lvlText w:val=""/>
+      <w:lvlJc w:val="left"/>
+      <w:pPr>
+        <w:ind w:left="2160" w:hanging="360"/>
+      </w:pPr>
+      <w:rPr>
+        <w:rFonts w:ascii="Wingdings" w:hAnsi="Wingdings" w:hint="default"/>
+      </w:rPr>
+    </w:lvl>
+    <w:lvl w:ilvl="3" w:tplc="0C0A0001" w:tentative="1">
+      <w:start w:val="1"/>
+      <w:numFmt w:val="bullet"/>
+      <w:lvlText w:val=""/>
+      <w:lvlJc w:val="left"/>
+      <w:pPr>
+        <w:ind w:left="2880" w:hanging="360"/>
+      </w:pPr>
+      <w:rPr>
+        <w:rFonts w:ascii="Symbol" w:hAnsi="Symbol" w:hint="default"/>
+      </w:rPr>
+    </w:lvl>
+    <w:lvl w:ilvl="4" w:tplc="0C0A0003" w:tentative="1">
+      <w:start w:val="1"/>
+      <w:numFmt w:val="bullet"/>
+      <w:lvlText w:val="o"/>
+      <w:lvlJc w:val="left"/>
+      <w:pPr>
+        <w:ind w:left="3600" w:hanging="360"/>
+      </w:pPr>
+      <w:rPr>
+        <w:rFonts w:ascii="Courier New" w:hAnsi="Courier New" w:cs="Courier New" w:hint="default"/>
+      </w:rPr>
+    </w:lvl>
+    <w:lvl w:ilvl="5" w:tplc="0C0A0005" w:tentative="1">
+      <w:start w:val="1"/>
+      <w:numFmt w:val="bullet"/>
+      <w:lvlText w:val=""/>
+      <w:lvlJc w:val="left"/>
+      <w:pPr>
+        <w:ind w:left="4320" w:hanging="360"/>
+      </w:pPr>
+      <w:rPr>
+        <w:rFonts w:ascii="Wingdings" w:hAnsi="Wingdings" w:hint="default"/>
+      </w:rPr>
+    </w:lvl>
+    <w:lvl w:ilvl="6" w:tplc="0C0A0001" w:tentative="1">
+      <w:start w:val="1"/>
+      <w:numFmt w:val="bullet"/>
+      <w:lvlText w:val=""/>
+      <w:lvlJc w:val="left"/>
+      <w:pPr>
+        <w:ind w:left="5040" w:hanging="360"/>
+      </w:pPr>
+      <w:rPr>
+        <w:rFonts w:ascii="Symbol" w:hAnsi="Symbol" w:hint="default"/>
+      </w:rPr>
+    </w:lvl>
+    <w:lvl w:ilvl="7" w:tplc="0C0A0003" w:tentative="1">
+      <w:start w:val="1"/>
+      <w:numFmt w:val="bullet"/>
+      <w:lvlText w:val="o"/>
+      <w:lvlJc w:val="left"/>
+      <w:pPr>
+        <w:ind w:left="5760" w:hanging="360"/>
+      </w:pPr>
+      <w:rPr>
+        <w:rFonts w:ascii="Courier New" w:hAnsi="Courier New" w:cs="Courier New" w:hint="default"/>
+      </w:rPr>
+    </w:lvl>
+    <w:lvl w:ilvl="8" w:tplc="0C0A0005" w:tentative="1">
+      <w:start w:val="1"/>
+      <w:numFmt w:val="bullet"/>
+      <w:lvlText w:val=""/>
+      <w:lvlJc w:val="left"/>
+      <w:pPr>
+        <w:ind w:left="6480" w:hanging="360"/>
+      </w:pPr>
+      <w:rPr>
+        <w:rFonts w:ascii="Wingdings" w:hAnsi="Wingdings" w:hint="default"/>
+      </w:rPr>
+    </w:lvl>
+  </w:abstractNum>
+  <w:num w:numId="1" w16cid:durableId="848758558">
+    <w:abstractNumId w:val="1"/>
+  </w:num>
+  <w:num w:numId="2" w16cid:durableId="1749233390">
+    <w:abstractNumId w:val="0"/>
+  </w:num>
+</w:numbering>
 </file>
 
 <file path=word/styles.xml><?xml version="1.0" encoding="utf-8"?>
@@ -490,6 +1141,7 @@
   <w:style w:type="paragraph" w:default="1" w:styleId="Normal">
     <w:name w:val="Normal"/>
     <w:qFormat/>
+    <w:rsid w:val="009B5A3C"/>
   </w:style>
   <w:style w:type="character" w:default="1" w:styleId="Fuentedeprrafopredeter">
     <w:name w:val="Default Paragraph Font"/>
@@ -517,6 +1169,17 @@
     <w:uiPriority w:val="99"/>
     <w:semiHidden/>
     <w:unhideWhenUsed/>
+  </w:style>
+  <w:style w:type="paragraph" w:styleId="Prrafodelista">
+    <w:name w:val="List Paragraph"/>
+    <w:basedOn w:val="Normal"/>
+    <w:uiPriority w:val="34"/>
+    <w:qFormat/>
+    <w:rsid w:val="008057AA"/>
+    <w:pPr>
+      <w:ind w:left="720"/>
+      <w:contextualSpacing/>
+    </w:pPr>
   </w:style>
 </w:styles>
 </file>

</xml_diff>